<commit_message>
ARIMA and BPNN,add rule to result
</commit_message>
<xml_diff>
--- a/说明.docx
+++ b/说明.docx
@@ -1707,6 +1707,7 @@
     <w:p>
       <w:pPr>
         <w:rPr>
+          <w:rFonts w:hint="eastAsia"/>
           <w:szCs w:val="21"/>
         </w:rPr>
       </w:pPr>
@@ -1724,6 +1725,14 @@
         </w:rPr>
         <w:t>7.19-10.17.</w:t>
       </w:r>
+    </w:p>
+    <w:p>
+      <w:pPr>
+        <w:rPr>
+          <w:rFonts w:hint="eastAsia"/>
+          <w:szCs w:val="21"/>
+        </w:rPr>
+      </w:pPr>
       <w:r>
         <w:rPr>
           <w:rFonts w:hint="eastAsia"/>
@@ -1743,7 +1752,21 @@
           <w:rFonts w:hint="eastAsia"/>
           <w:szCs w:val="21"/>
         </w:rPr>
-        <w:t>。在数据集交换后，添加数据集</w:t>
+        <w:t>。</w:t>
+      </w:r>
+    </w:p>
+    <w:p>
+      <w:pPr>
+        <w:rPr>
+          <w:szCs w:val="21"/>
+        </w:rPr>
+      </w:pPr>
+      <w:r>
+        <w:rPr>
+          <w:rFonts w:hint="eastAsia"/>
+          <w:szCs w:val="21"/>
+        </w:rPr>
+        <w:t>在数据集交换后，添加数据集</w:t>
       </w:r>
       <w:r>
         <w:rPr>
@@ -2671,7 +2694,17 @@
           <w:sz w:val="21"/>
           <w:szCs w:val="21"/>
         </w:rPr>
-        <w:t> be the actual and predicted traffic volume for a specific tollgate-direction pair </w:t>
+        <w:t xml:space="preserve"> be the actual and predicted traffic volume for a specific tollgate-direction </w:t>
+      </w:r>
+      <w:r>
+        <w:rPr>
+          <w:rFonts w:ascii="Times New Roman" w:hAnsi="Times New Roman" w:cs="Times New Roman"/>
+          <w:color w:val="333333"/>
+          <w:sz w:val="21"/>
+          <w:szCs w:val="21"/>
+        </w:rPr>
+        <w:lastRenderedPageBreak/>
+        <w:t>pair </w:t>
       </w:r>
       <w:r>
         <w:rPr>
@@ -2799,7 +2832,6 @@
           <w:sz w:val="21"/>
           <w:szCs w:val="21"/>
         </w:rPr>
-        <w:lastRenderedPageBreak/>
         <w:t>Data Description</w:t>
       </w:r>
       <w:r>

</xml_diff>